<commit_message>
Update sql & doc requirement
Update sql & doc requirement
</commit_message>
<xml_diff>
--- a/doc/Requirement-Arsip-20190228.docx
+++ b/doc/Requirement-Arsip-20190228.docx
@@ -85,13 +85,7 @@
           <w:rPr>
             <w:rStyle w:val="Hyperlink"/>
           </w:rPr>
-          <w:t>http://localhost/arsip/index.php/</w:t>
-        </w:r>
-        <w:r>
-          <w:rPr>
-            <w:rStyle w:val="Hyperlink"/>
-          </w:rPr>
-          <w:t>unit_kerja</w:t>
+          <w:t>http://localhost/arsip/index.php/unit_kerja</w:t>
         </w:r>
       </w:hyperlink>
       <w:r>
@@ -895,10 +889,10 @@
           <w:noProof/>
         </w:rPr>
         <w:drawing>
-          <wp:inline distT="0" distB="0" distL="0" distR="0" wp14:anchorId="4D79081E" wp14:editId="7BFCA96B">
-            <wp:extent cx="5943600" cy="4124325"/>
-            <wp:effectExtent l="0" t="0" r="0" b="9525"/>
-            <wp:docPr id="5" name="Picture 5"/>
+          <wp:inline distT="0" distB="0" distL="0" distR="0" wp14:anchorId="28F5CCF1" wp14:editId="6AB45BC7">
+            <wp:extent cx="5943600" cy="4095750"/>
+            <wp:effectExtent l="0" t="0" r="0" b="0"/>
+            <wp:docPr id="3" name="Picture 3"/>
             <wp:cNvGraphicFramePr>
               <a:graphicFrameLocks xmlns:a="http://schemas.openxmlformats.org/drawingml/2006/main" noChangeAspect="1"/>
             </wp:cNvGraphicFramePr>
@@ -918,7 +912,7 @@
                   <pic:spPr>
                     <a:xfrm>
                       <a:off x="0" y="0"/>
-                      <a:ext cx="5943600" cy="4124325"/>
+                      <a:ext cx="5943600" cy="4095750"/>
                     </a:xfrm>
                     <a:prstGeom prst="rect">
                       <a:avLst/>
@@ -1064,10 +1058,7 @@
           </w:tcPr>
           <w:p>
             <w:r>
-              <w:t xml:space="preserve">Daftar </w:t>
-            </w:r>
-            <w:r>
-              <w:t>Role</w:t>
+              <w:t>Daftar Role</w:t>
             </w:r>
           </w:p>
         </w:tc>
@@ -1123,7 +1114,6 @@
               </w:numPr>
             </w:pPr>
             <w:r>
-              <w:lastRenderedPageBreak/>
               <w:t xml:space="preserve">Sorting </w:t>
             </w:r>
           </w:p>
@@ -1142,6 +1132,7 @@
           </w:tcPr>
           <w:p>
             <w:r>
+              <w:lastRenderedPageBreak/>
               <w:t>2</w:t>
             </w:r>
           </w:p>
@@ -1556,7 +1547,10 @@
               </w:numPr>
             </w:pPr>
             <w:r>
-              <w:t xml:space="preserve">Validasi </w:t>
+              <w:t>Validasi</w:t>
+            </w:r>
+            <w:r>
+              <w:t>: cek apakah username dan email sudah ada</w:t>
             </w:r>
           </w:p>
         </w:tc>

</xml_diff>